<commit_message>
toegevoegd aan interview verslag
</commit_message>
<xml_diff>
--- a/documents/Interview verslag.docx
+++ b/documents/Interview verslag.docx
@@ -149,16 +149,57 @@
         <w:br/>
         <w:t xml:space="preserve">Tijdens de pitch hebben we verteld dat we een community website gaan maken met applicatie mirror </w:t>
       </w:r>
+      <w:r>
+        <w:rPr>
+          <w:rFonts w:ascii="Arial" w:hAnsi="Arial" w:cs="Arial"/>
+          <w:sz w:val="24"/>
+          <w:szCs w:val="24"/>
+        </w:rPr>
+        <w:t>die uiteindelijk samen kan werken met het spel van groep 8(Nordin Jansen &amp; Jordy Rutjens).</w:t>
+      </w:r>
+      <w:r>
+        <w:rPr>
+          <w:rFonts w:ascii="Arial" w:hAnsi="Arial" w:cs="Arial"/>
+          <w:sz w:val="24"/>
+          <w:szCs w:val="24"/>
+        </w:rPr>
+        <w:t xml:space="preserve"> Vervolgens vertelden we wat we de gebruiker aanbieden, dat is dat je op de website algemene informatie kan vinden, je kunt dingen op </w:t>
+      </w:r>
+      <w:r>
+        <w:rPr>
+          <w:rFonts w:ascii="Arial" w:hAnsi="Arial" w:cs="Arial"/>
+          <w:sz w:val="24"/>
+          <w:szCs w:val="24"/>
+        </w:rPr>
+        <w:t>een forum plaatsen en je kunt ook customer support vinden op de website.</w:t>
+      </w:r>
+      <w:r>
+        <w:rPr>
+          <w:rFonts w:ascii="Arial" w:hAnsi="Arial" w:cs="Arial"/>
+          <w:sz w:val="24"/>
+          <w:szCs w:val="24"/>
+        </w:rPr>
+        <w:br/>
+      </w:r>
+      <w:r>
+        <w:rPr>
+          <w:rFonts w:ascii="Arial" w:hAnsi="Arial" w:cs="Arial"/>
+          <w:sz w:val="24"/>
+          <w:szCs w:val="24"/>
+        </w:rPr>
+        <w:br/>
+        <w:t xml:space="preserve">Vervolgens gaven we een beschrijving van wat je kunt verwachten wat er in de </w:t>
+      </w:r>
+      <w:r>
+        <w:rPr>
+          <w:rFonts w:ascii="Arial" w:hAnsi="Arial" w:cs="Arial"/>
+          <w:sz w:val="24"/>
+          <w:szCs w:val="24"/>
+        </w:rPr>
+        <w:t xml:space="preserve">website komt. </w:t>
+      </w:r>
       <w:bookmarkStart w:id="0" w:name="_GoBack"/>
       <w:bookmarkEnd w:id="0"/>
-      <w:r>
-        <w:rPr>
-          <w:rFonts w:ascii="Arial" w:hAnsi="Arial" w:cs="Arial"/>
-          <w:sz w:val="24"/>
-          <w:szCs w:val="24"/>
-        </w:rPr>
-        <w:br/>
-      </w:r>
       <w:r>
         <w:rPr>
           <w:rFonts w:ascii="Arial" w:hAnsi="Arial" w:cs="Arial"/>

</xml_diff>

<commit_message>
logo toegevoegd aan interview verslag
</commit_message>
<xml_diff>
--- a/documents/Interview verslag.docx
+++ b/documents/Interview verslag.docx
@@ -13,10 +13,66 @@
       <w:r>
         <w:rPr>
           <w:rFonts w:ascii="Arial" w:hAnsi="Arial" w:cs="Arial"/>
+          <w:noProof/>
           <w:sz w:val="32"/>
           <w:szCs w:val="32"/>
-        </w:rPr>
-        <w:t>Interview verslag</w:t>
+          <w:lang w:val="en-GB" w:eastAsia="en-GB"/>
+        </w:rPr>
+        <w:drawing>
+          <wp:anchor distT="0" distB="0" distL="114300" distR="114300" simplePos="0" relativeHeight="251658240" behindDoc="1" locked="0" layoutInCell="1" allowOverlap="1">
+            <wp:simplePos x="0" y="0"/>
+            <wp:positionH relativeFrom="column">
+              <wp:posOffset>5448300</wp:posOffset>
+            </wp:positionH>
+            <wp:positionV relativeFrom="paragraph">
+              <wp:posOffset>-708660</wp:posOffset>
+            </wp:positionV>
+            <wp:extent cx="1074420" cy="1074420"/>
+            <wp:effectExtent l="0" t="0" r="0" b="0"/>
+            <wp:wrapNone/>
+            <wp:docPr id="1" name="Picture 1"/>
+            <wp:cNvGraphicFramePr>
+              <a:graphicFrameLocks xmlns:a="http://schemas.openxmlformats.org/drawingml/2006/main" noChangeAspect="1"/>
+            </wp:cNvGraphicFramePr>
+            <a:graphic xmlns:a="http://schemas.openxmlformats.org/drawingml/2006/main">
+              <a:graphicData uri="http://schemas.openxmlformats.org/drawingml/2006/picture">
+                <pic:pic xmlns:pic="http://schemas.openxmlformats.org/drawingml/2006/picture">
+                  <pic:nvPicPr>
+                    <pic:cNvPr id="1" name="logo_biocodegaming transparant.png"/>
+                    <pic:cNvPicPr/>
+                  </pic:nvPicPr>
+                  <pic:blipFill>
+                    <a:blip r:embed="rId4" cstate="print">
+                      <a:extLst>
+                        <a:ext uri="{28A0092B-C50C-407E-A947-70E740481C1C}">
+                          <a14:useLocalDpi xmlns:a14="http://schemas.microsoft.com/office/drawing/2010/main" val="0"/>
+                        </a:ext>
+                      </a:extLst>
+                    </a:blip>
+                    <a:stretch>
+                      <a:fillRect/>
+                    </a:stretch>
+                  </pic:blipFill>
+                  <pic:spPr>
+                    <a:xfrm>
+                      <a:off x="0" y="0"/>
+                      <a:ext cx="1074420" cy="1074420"/>
+                    </a:xfrm>
+                    <a:prstGeom prst="rect">
+                      <a:avLst/>
+                    </a:prstGeom>
+                  </pic:spPr>
+                </pic:pic>
+              </a:graphicData>
+            </a:graphic>
+            <wp14:sizeRelH relativeFrom="margin">
+              <wp14:pctWidth>0</wp14:pctWidth>
+            </wp14:sizeRelH>
+            <wp14:sizeRelV relativeFrom="margin">
+              <wp14:pctHeight>0</wp14:pctHeight>
+            </wp14:sizeRelV>
+          </wp:anchor>
+        </w:drawing>
       </w:r>
       <w:r>
         <w:rPr>
@@ -24,7 +80,7 @@
           <w:sz w:val="32"/>
           <w:szCs w:val="32"/>
         </w:rPr>
-        <w:br/>
+        <w:t>Interview verslag</w:t>
       </w:r>
       <w:r>
         <w:rPr>
@@ -37,6 +93,14 @@
       <w:r>
         <w:rPr>
           <w:rFonts w:ascii="Arial" w:hAnsi="Arial" w:cs="Arial"/>
+          <w:sz w:val="32"/>
+          <w:szCs w:val="32"/>
+        </w:rPr>
+        <w:br/>
+      </w:r>
+      <w:r>
+        <w:rPr>
+          <w:rFonts w:ascii="Arial" w:hAnsi="Arial" w:cs="Arial"/>
           <w:sz w:val="24"/>
           <w:szCs w:val="24"/>
         </w:rPr>
@@ -81,266 +145,6 @@
           <w:szCs w:val="24"/>
         </w:rPr>
         <w:t>.</w:t>
-      </w:r>
-      <w:r>
-        <w:rPr>
-          <w:rFonts w:ascii="Arial" w:hAnsi="Arial" w:cs="Arial"/>
-          <w:sz w:val="24"/>
-          <w:szCs w:val="24"/>
-        </w:rPr>
-        <w:br/>
-      </w:r>
-      <w:r>
-        <w:rPr>
-          <w:rFonts w:ascii="Arial" w:hAnsi="Arial" w:cs="Arial"/>
-          <w:sz w:val="24"/>
-          <w:szCs w:val="24"/>
-        </w:rPr>
-        <w:br/>
-        <w:t xml:space="preserve">In de pitch hebben we het over de verschillende dingen gehad die we in onze proftaak </w:t>
-      </w:r>
-      <w:r>
-        <w:rPr>
-          <w:rFonts w:ascii="Arial" w:hAnsi="Arial" w:cs="Arial"/>
-          <w:sz w:val="24"/>
-          <w:szCs w:val="24"/>
-        </w:rPr>
-        <w:t>kunnen toepassen. Enkele</w:t>
-      </w:r>
-      <w:r>
-        <w:rPr>
-          <w:rFonts w:ascii="Arial" w:hAnsi="Arial" w:cs="Arial"/>
-          <w:sz w:val="24"/>
-          <w:szCs w:val="24"/>
-        </w:rPr>
-        <w:t xml:space="preserve"> van deze dingen werden afgekeurt of verplaatst naar een andere colom.</w:t>
-      </w:r>
-      <w:r>
-        <w:rPr>
-          <w:rFonts w:ascii="Arial" w:hAnsi="Arial" w:cs="Arial"/>
-          <w:sz w:val="24"/>
-          <w:szCs w:val="24"/>
-        </w:rPr>
-        <w:t xml:space="preserve"> De reden waarom ze werde</w:t>
-      </w:r>
-      <w:r>
-        <w:rPr>
-          <w:rFonts w:ascii="Arial" w:hAnsi="Arial" w:cs="Arial"/>
-          <w:sz w:val="24"/>
-          <w:szCs w:val="24"/>
-        </w:rPr>
-        <w:t>n afgekeurt is omdat we teveel “m</w:t>
-      </w:r>
-      <w:r>
-        <w:rPr>
-          <w:rFonts w:ascii="Arial" w:hAnsi="Arial" w:cs="Arial"/>
-          <w:sz w:val="24"/>
-          <w:szCs w:val="24"/>
-        </w:rPr>
-        <w:t>ust</w:t>
-      </w:r>
-      <w:r>
-        <w:rPr>
-          <w:rFonts w:ascii="Arial" w:hAnsi="Arial" w:cs="Arial"/>
-          <w:sz w:val="24"/>
-          <w:szCs w:val="24"/>
-        </w:rPr>
-        <w:t>”</w:t>
-      </w:r>
-      <w:r>
-        <w:rPr>
-          <w:rFonts w:ascii="Arial" w:hAnsi="Arial" w:cs="Arial"/>
-          <w:sz w:val="24"/>
-          <w:szCs w:val="24"/>
-        </w:rPr>
-        <w:t xml:space="preserve"> items hadden waardoor we het niet af zouden krijgen. </w:t>
-      </w:r>
-      <w:r>
-        <w:rPr>
-          <w:rFonts w:ascii="Arial" w:hAnsi="Arial" w:cs="Arial"/>
-          <w:sz w:val="24"/>
-          <w:szCs w:val="24"/>
-        </w:rPr>
-        <w:br/>
-      </w:r>
-      <w:r>
-        <w:rPr>
-          <w:rFonts w:ascii="Arial" w:hAnsi="Arial" w:cs="Arial"/>
-          <w:sz w:val="24"/>
-          <w:szCs w:val="24"/>
-        </w:rPr>
-        <w:br/>
-        <w:t>De inhoud van onze pitch presentatie ging als volgt: eerst hadden we het over wat we gingen maken, daarna vertelden we wat de gebruiker bieden, vervolgens hadden we het over de onderdelen van onze proftaak en tenslote hadden we het over wat we gingen toevoegen als we alle musts hadden.</w:t>
-      </w:r>
-      <w:r>
-        <w:rPr>
-          <w:rFonts w:ascii="Arial" w:hAnsi="Arial" w:cs="Arial"/>
-          <w:sz w:val="24"/>
-          <w:szCs w:val="24"/>
-        </w:rPr>
-        <w:br/>
-      </w:r>
-      <w:r>
-        <w:rPr>
-          <w:rFonts w:ascii="Arial" w:hAnsi="Arial" w:cs="Arial"/>
-          <w:sz w:val="24"/>
-          <w:szCs w:val="24"/>
-        </w:rPr>
-        <w:br/>
-        <w:t xml:space="preserve">Tijdens de pitch hebben we verteld dat we een community website gaan maken met applicatie mirror </w:t>
-      </w:r>
-      <w:r>
-        <w:rPr>
-          <w:rFonts w:ascii="Arial" w:hAnsi="Arial" w:cs="Arial"/>
-          <w:sz w:val="24"/>
-          <w:szCs w:val="24"/>
-        </w:rPr>
-        <w:t>die uiteindelijk samen kan werken met het spel van groep 8</w:t>
-      </w:r>
-      <w:r>
-        <w:rPr>
-          <w:rFonts w:ascii="Arial" w:hAnsi="Arial" w:cs="Arial"/>
-          <w:sz w:val="24"/>
-          <w:szCs w:val="24"/>
-        </w:rPr>
-        <w:t xml:space="preserve"> </w:t>
-      </w:r>
-      <w:r>
-        <w:rPr>
-          <w:rFonts w:ascii="Arial" w:hAnsi="Arial" w:cs="Arial"/>
-          <w:sz w:val="24"/>
-          <w:szCs w:val="24"/>
-        </w:rPr>
-        <w:t>(Nordin Jansen &amp; Jordy Rutjens).</w:t>
-      </w:r>
-      <w:r>
-        <w:rPr>
-          <w:rFonts w:ascii="Arial" w:hAnsi="Arial" w:cs="Arial"/>
-          <w:sz w:val="24"/>
-          <w:szCs w:val="24"/>
-        </w:rPr>
-        <w:t xml:space="preserve"> Vervolgens vertelden we wat we de gebruiker aanbieden, dat is dat je op de website algemene informatie kan vinden, je kunt dingen op </w:t>
-      </w:r>
-      <w:r>
-        <w:rPr>
-          <w:rFonts w:ascii="Arial" w:hAnsi="Arial" w:cs="Arial"/>
-          <w:sz w:val="24"/>
-          <w:szCs w:val="24"/>
-        </w:rPr>
-        <w:t>een forum plaatsen en je kunt ook customer support vinden op de website.</w:t>
-      </w:r>
-      <w:r>
-        <w:rPr>
-          <w:rFonts w:ascii="Arial" w:hAnsi="Arial" w:cs="Arial"/>
-          <w:sz w:val="24"/>
-          <w:szCs w:val="24"/>
-        </w:rPr>
-        <w:br/>
-      </w:r>
-      <w:r>
-        <w:rPr>
-          <w:rFonts w:ascii="Arial" w:hAnsi="Arial" w:cs="Arial"/>
-          <w:sz w:val="24"/>
-          <w:szCs w:val="24"/>
-        </w:rPr>
-        <w:br/>
-        <w:t>Vervolgens gaven we een beschrijving van wat je kunt verwachten</w:t>
-      </w:r>
-      <w:r>
-        <w:rPr>
-          <w:rFonts w:ascii="Arial" w:hAnsi="Arial" w:cs="Arial"/>
-          <w:sz w:val="24"/>
-          <w:szCs w:val="24"/>
-        </w:rPr>
-        <w:t xml:space="preserve"> van </w:t>
-      </w:r>
-      <w:r>
-        <w:rPr>
-          <w:rFonts w:ascii="Arial" w:hAnsi="Arial" w:cs="Arial"/>
-          <w:sz w:val="24"/>
-          <w:szCs w:val="24"/>
-        </w:rPr>
-        <w:t xml:space="preserve">de </w:t>
-      </w:r>
-      <w:r>
-        <w:rPr>
-          <w:rFonts w:ascii="Arial" w:hAnsi="Arial" w:cs="Arial"/>
-          <w:sz w:val="24"/>
-          <w:szCs w:val="24"/>
-        </w:rPr>
-        <w:t>website</w:t>
-      </w:r>
-      <w:r>
-        <w:rPr>
-          <w:rFonts w:ascii="Arial" w:hAnsi="Arial" w:cs="Arial"/>
-          <w:sz w:val="24"/>
-          <w:szCs w:val="24"/>
-        </w:rPr>
-        <w:t>.</w:t>
-      </w:r>
-      <w:r>
-        <w:rPr>
-          <w:rFonts w:ascii="Arial" w:hAnsi="Arial" w:cs="Arial"/>
-          <w:sz w:val="24"/>
-          <w:szCs w:val="24"/>
-        </w:rPr>
-        <w:t xml:space="preserve"> We willen de de volgende onderdelen implementeren in de website. We willen een login, een forum pagina, customer support, pm(private message)</w:t>
-      </w:r>
-      <w:r>
-        <w:rPr>
-          <w:rFonts w:ascii="Arial" w:hAnsi="Arial" w:cs="Arial"/>
-          <w:sz w:val="24"/>
-          <w:szCs w:val="24"/>
-        </w:rPr>
-        <w:t xml:space="preserve"> </w:t>
-      </w:r>
-      <w:r>
-        <w:rPr>
-          <w:rFonts w:ascii="Arial" w:hAnsi="Arial" w:cs="Arial"/>
-          <w:sz w:val="24"/>
-          <w:szCs w:val="24"/>
-        </w:rPr>
-        <w:t>tussen users,</w:t>
-      </w:r>
-      <w:r>
-        <w:rPr>
-          <w:rFonts w:ascii="Arial" w:hAnsi="Arial" w:cs="Arial"/>
-          <w:sz w:val="24"/>
-          <w:szCs w:val="24"/>
-        </w:rPr>
-        <w:t xml:space="preserve"> een about page, een general info page, user profiles, inventory management systeem en curreny. Naast deze “Musts” hebben we een hoop andere dingen voorgesteld te maken. Dingen zoals: Een trading systeem tusse</w:t>
-      </w:r>
-      <w:r>
-        <w:rPr>
-          <w:rFonts w:ascii="Arial" w:hAnsi="Arial" w:cs="Arial"/>
-          <w:sz w:val="24"/>
-          <w:szCs w:val="24"/>
-        </w:rPr>
-        <w:t>n users, een wiki voor het spel, een marketplace en een game guide.</w:t>
-      </w:r>
-      <w:r>
-        <w:rPr>
-          <w:rFonts w:ascii="Arial" w:hAnsi="Arial" w:cs="Arial"/>
-          <w:sz w:val="24"/>
-          <w:szCs w:val="24"/>
-        </w:rPr>
-        <w:t xml:space="preserve"> </w:t>
-      </w:r>
-      <w:r>
-        <w:rPr>
-          <w:rFonts w:ascii="Arial" w:hAnsi="Arial" w:cs="Arial"/>
-          <w:sz w:val="24"/>
-          <w:szCs w:val="24"/>
-        </w:rPr>
-        <w:t>Uiteindelijk willen we ook een mirror aplicatie van de website maken.</w:t>
-      </w:r>
-      <w:r>
-        <w:rPr>
-          <w:rFonts w:ascii="Arial" w:hAnsi="Arial" w:cs="Arial"/>
-          <w:sz w:val="24"/>
-          <w:szCs w:val="24"/>
-        </w:rPr>
-        <w:br/>
       </w:r>
       <w:r>
         <w:rPr>
@@ -359,53 +163,306 @@
           <w:szCs w:val="24"/>
         </w:rPr>
         <w:br/>
-      </w:r>
-      <w:r>
-        <w:rPr>
-          <w:rFonts w:ascii="Arial" w:hAnsi="Arial" w:cs="Arial"/>
-          <w:sz w:val="24"/>
-          <w:szCs w:val="24"/>
-        </w:rPr>
-        <w:br/>
-      </w:r>
-      <w:r>
-        <w:rPr>
-          <w:rFonts w:ascii="Arial" w:hAnsi="Arial" w:cs="Arial"/>
-          <w:sz w:val="24"/>
-          <w:szCs w:val="24"/>
-        </w:rPr>
-        <w:br/>
-      </w:r>
-      <w:r>
-        <w:rPr>
-          <w:rFonts w:ascii="Arial" w:hAnsi="Arial" w:cs="Arial"/>
-          <w:sz w:val="24"/>
-          <w:szCs w:val="24"/>
-        </w:rPr>
-        <w:br/>
-      </w:r>
-      <w:r>
-        <w:rPr>
-          <w:rFonts w:ascii="Arial" w:hAnsi="Arial" w:cs="Arial"/>
-          <w:sz w:val="24"/>
-          <w:szCs w:val="24"/>
-        </w:rPr>
-        <w:br/>
-      </w:r>
-      <w:r>
-        <w:rPr>
-          <w:rFonts w:ascii="Arial" w:hAnsi="Arial" w:cs="Arial"/>
-          <w:sz w:val="24"/>
-          <w:szCs w:val="24"/>
-        </w:rPr>
-        <w:br/>
-      </w:r>
-      <w:r>
-        <w:rPr>
-          <w:rFonts w:ascii="Arial" w:hAnsi="Arial" w:cs="Arial"/>
-          <w:sz w:val="24"/>
-          <w:szCs w:val="24"/>
-        </w:rPr>
+        <w:t xml:space="preserve">In de pitch hebben we het over de verschillende dingen gehad die we in onze proftaak </w:t>
+      </w:r>
+      <w:r>
+        <w:rPr>
+          <w:rFonts w:ascii="Arial" w:hAnsi="Arial" w:cs="Arial"/>
+          <w:sz w:val="24"/>
+          <w:szCs w:val="24"/>
+        </w:rPr>
+        <w:t>kunnen toepassen. Enkele</w:t>
+      </w:r>
+      <w:r>
+        <w:rPr>
+          <w:rFonts w:ascii="Arial" w:hAnsi="Arial" w:cs="Arial"/>
+          <w:sz w:val="24"/>
+          <w:szCs w:val="24"/>
+        </w:rPr>
+        <w:t xml:space="preserve"> van deze dingen werden afgekeurt of verplaatst naar een andere colom.</w:t>
+      </w:r>
+      <w:r>
+        <w:rPr>
+          <w:rFonts w:ascii="Arial" w:hAnsi="Arial" w:cs="Arial"/>
+          <w:sz w:val="24"/>
+          <w:szCs w:val="24"/>
+        </w:rPr>
+        <w:t xml:space="preserve"> De reden waarom ze werde</w:t>
+      </w:r>
+      <w:r>
+        <w:rPr>
+          <w:rFonts w:ascii="Arial" w:hAnsi="Arial" w:cs="Arial"/>
+          <w:sz w:val="24"/>
+          <w:szCs w:val="24"/>
+        </w:rPr>
+        <w:t>n afgekeurt is omdat we teveel “m</w:t>
+      </w:r>
+      <w:r>
+        <w:rPr>
+          <w:rFonts w:ascii="Arial" w:hAnsi="Arial" w:cs="Arial"/>
+          <w:sz w:val="24"/>
+          <w:szCs w:val="24"/>
+        </w:rPr>
+        <w:t>ust</w:t>
+      </w:r>
+      <w:r>
+        <w:rPr>
+          <w:rFonts w:ascii="Arial" w:hAnsi="Arial" w:cs="Arial"/>
+          <w:sz w:val="24"/>
+          <w:szCs w:val="24"/>
+        </w:rPr>
+        <w:t>”</w:t>
+      </w:r>
+      <w:r>
+        <w:rPr>
+          <w:rFonts w:ascii="Arial" w:hAnsi="Arial" w:cs="Arial"/>
+          <w:sz w:val="24"/>
+          <w:szCs w:val="24"/>
+        </w:rPr>
+        <w:t xml:space="preserve"> items hadden waardoor we het niet af zouden krijgen. </w:t>
+      </w:r>
+      <w:r>
+        <w:rPr>
+          <w:rFonts w:ascii="Arial" w:hAnsi="Arial" w:cs="Arial"/>
+          <w:sz w:val="24"/>
+          <w:szCs w:val="24"/>
+        </w:rPr>
+        <w:br/>
+      </w:r>
+      <w:r>
+        <w:rPr>
+          <w:rFonts w:ascii="Arial" w:hAnsi="Arial" w:cs="Arial"/>
+          <w:sz w:val="24"/>
+          <w:szCs w:val="24"/>
+        </w:rPr>
+        <w:br/>
+        <w:t>De inhoud van onze pitch presentatie ging als volgt: eerst hadden we het over wat we gingen maken, daarna vertelden we wat de gebruiker bieden, vervolgens hadden we het over de onderdelen van onze proftaak en tenslote hadden we het over wat we gingen toevoegen als we alle musts hadden.</w:t>
+      </w:r>
+      <w:r>
+        <w:rPr>
+          <w:rFonts w:ascii="Arial" w:hAnsi="Arial" w:cs="Arial"/>
+          <w:sz w:val="24"/>
+          <w:szCs w:val="24"/>
+        </w:rPr>
+        <w:br/>
+      </w:r>
+      <w:r>
+        <w:rPr>
+          <w:rFonts w:ascii="Arial" w:hAnsi="Arial" w:cs="Arial"/>
+          <w:sz w:val="24"/>
+          <w:szCs w:val="24"/>
+        </w:rPr>
+        <w:br/>
+        <w:t xml:space="preserve">Tijdens de pitch hebben we verteld dat we een community website gaan maken met applicatie mirror </w:t>
+      </w:r>
+      <w:r>
+        <w:rPr>
+          <w:rFonts w:ascii="Arial" w:hAnsi="Arial" w:cs="Arial"/>
+          <w:sz w:val="24"/>
+          <w:szCs w:val="24"/>
+        </w:rPr>
+        <w:t>die uiteindelijk samen kan werken met het spel van groep 8</w:t>
+      </w:r>
+      <w:r>
+        <w:rPr>
+          <w:rFonts w:ascii="Arial" w:hAnsi="Arial" w:cs="Arial"/>
+          <w:sz w:val="24"/>
+          <w:szCs w:val="24"/>
+        </w:rPr>
+        <w:t xml:space="preserve"> </w:t>
+      </w:r>
+      <w:r>
+        <w:rPr>
+          <w:rFonts w:ascii="Arial" w:hAnsi="Arial" w:cs="Arial"/>
+          <w:sz w:val="24"/>
+          <w:szCs w:val="24"/>
+        </w:rPr>
+        <w:t>(Nordin Jansen &amp; Jordy Rutjens).</w:t>
+      </w:r>
+      <w:r>
+        <w:rPr>
+          <w:rFonts w:ascii="Arial" w:hAnsi="Arial" w:cs="Arial"/>
+          <w:sz w:val="24"/>
+          <w:szCs w:val="24"/>
+        </w:rPr>
+        <w:t xml:space="preserve"> Vervolgens vertelden we wat we de gebruiker aanbieden, dat is dat je op de website algemene informatie kan vinden, je kunt dingen op </w:t>
+      </w:r>
+      <w:r>
+        <w:rPr>
+          <w:rFonts w:ascii="Arial" w:hAnsi="Arial" w:cs="Arial"/>
+          <w:sz w:val="24"/>
+          <w:szCs w:val="24"/>
+        </w:rPr>
+        <w:t>een forum plaatsen en je kunt ook customer support vinden op de website.</w:t>
+      </w:r>
+      <w:r>
+        <w:rPr>
+          <w:rFonts w:ascii="Arial" w:hAnsi="Arial" w:cs="Arial"/>
+          <w:sz w:val="24"/>
+          <w:szCs w:val="24"/>
+        </w:rPr>
+        <w:br/>
+      </w:r>
+      <w:r>
+        <w:rPr>
+          <w:rFonts w:ascii="Arial" w:hAnsi="Arial" w:cs="Arial"/>
+          <w:sz w:val="24"/>
+          <w:szCs w:val="24"/>
+        </w:rPr>
+        <w:br/>
+        <w:t>Vervolgens gaven we een beschrijving van wat je kunt verwachten</w:t>
+      </w:r>
+      <w:r>
+        <w:rPr>
+          <w:rFonts w:ascii="Arial" w:hAnsi="Arial" w:cs="Arial"/>
+          <w:sz w:val="24"/>
+          <w:szCs w:val="24"/>
+        </w:rPr>
+        <w:t xml:space="preserve"> van </w:t>
+      </w:r>
+      <w:r>
+        <w:rPr>
+          <w:rFonts w:ascii="Arial" w:hAnsi="Arial" w:cs="Arial"/>
+          <w:sz w:val="24"/>
+          <w:szCs w:val="24"/>
+        </w:rPr>
+        <w:t xml:space="preserve">de </w:t>
+      </w:r>
+      <w:r>
+        <w:rPr>
+          <w:rFonts w:ascii="Arial" w:hAnsi="Arial" w:cs="Arial"/>
+          <w:sz w:val="24"/>
+          <w:szCs w:val="24"/>
+        </w:rPr>
+        <w:t>website</w:t>
+      </w:r>
+      <w:r>
+        <w:rPr>
+          <w:rFonts w:ascii="Arial" w:hAnsi="Arial" w:cs="Arial"/>
+          <w:sz w:val="24"/>
+          <w:szCs w:val="24"/>
+        </w:rPr>
+        <w:t>.</w:t>
+      </w:r>
+      <w:r>
+        <w:rPr>
+          <w:rFonts w:ascii="Arial" w:hAnsi="Arial" w:cs="Arial"/>
+          <w:sz w:val="24"/>
+          <w:szCs w:val="24"/>
+        </w:rPr>
+        <w:t xml:space="preserve"> We willen de de volgende onderdelen implementeren in de website. We willen een login, een forum pagina, customer support, pm(private message)</w:t>
+      </w:r>
+      <w:r>
+        <w:rPr>
+          <w:rFonts w:ascii="Arial" w:hAnsi="Arial" w:cs="Arial"/>
+          <w:sz w:val="24"/>
+          <w:szCs w:val="24"/>
+        </w:rPr>
+        <w:t xml:space="preserve"> </w:t>
+      </w:r>
+      <w:r>
+        <w:rPr>
+          <w:rFonts w:ascii="Arial" w:hAnsi="Arial" w:cs="Arial"/>
+          <w:sz w:val="24"/>
+          <w:szCs w:val="24"/>
+        </w:rPr>
+        <w:t>tussen users,</w:t>
+      </w:r>
+      <w:r>
+        <w:rPr>
+          <w:rFonts w:ascii="Arial" w:hAnsi="Arial" w:cs="Arial"/>
+          <w:sz w:val="24"/>
+          <w:szCs w:val="24"/>
+        </w:rPr>
+        <w:t xml:space="preserve"> een about page, een general info page, user profiles, inventory management systeem en curreny. Naast deze “Musts” hebben we een hoop andere dingen voorgesteld te maken. Dingen zoals: Een trading systeem tusse</w:t>
+      </w:r>
+      <w:r>
+        <w:rPr>
+          <w:rFonts w:ascii="Arial" w:hAnsi="Arial" w:cs="Arial"/>
+          <w:sz w:val="24"/>
+          <w:szCs w:val="24"/>
+        </w:rPr>
+        <w:t>n users, een wiki voor het spel, een marketplace en een game guide.</w:t>
+      </w:r>
+      <w:r>
+        <w:rPr>
+          <w:rFonts w:ascii="Arial" w:hAnsi="Arial" w:cs="Arial"/>
+          <w:sz w:val="24"/>
+          <w:szCs w:val="24"/>
+        </w:rPr>
+        <w:t xml:space="preserve"> </w:t>
+      </w:r>
+      <w:r>
+        <w:rPr>
+          <w:rFonts w:ascii="Arial" w:hAnsi="Arial" w:cs="Arial"/>
+          <w:sz w:val="24"/>
+          <w:szCs w:val="24"/>
+        </w:rPr>
+        <w:t>Uiteindelijk willen we ook een mirror aplicatie van de website maken.</w:t>
+      </w:r>
+      <w:r>
+        <w:rPr>
+          <w:rFonts w:ascii="Arial" w:hAnsi="Arial" w:cs="Arial"/>
+          <w:sz w:val="24"/>
+          <w:szCs w:val="24"/>
+        </w:rPr>
+        <w:br/>
+      </w:r>
+      <w:r>
+        <w:rPr>
+          <w:rFonts w:ascii="Arial" w:hAnsi="Arial" w:cs="Arial"/>
+          <w:sz w:val="24"/>
+          <w:szCs w:val="24"/>
+        </w:rPr>
+        <w:br/>
+      </w:r>
+      <w:r>
+        <w:rPr>
+          <w:rFonts w:ascii="Arial" w:hAnsi="Arial" w:cs="Arial"/>
+          <w:sz w:val="24"/>
+          <w:szCs w:val="24"/>
+        </w:rPr>
+        <w:br/>
+      </w:r>
+      <w:r>
+        <w:rPr>
+          <w:rFonts w:ascii="Arial" w:hAnsi="Arial" w:cs="Arial"/>
+          <w:sz w:val="24"/>
+          <w:szCs w:val="24"/>
+        </w:rPr>
+        <w:br/>
+      </w:r>
+      <w:r>
+        <w:rPr>
+          <w:rFonts w:ascii="Arial" w:hAnsi="Arial" w:cs="Arial"/>
+          <w:sz w:val="24"/>
+          <w:szCs w:val="24"/>
+        </w:rPr>
+        <w:br/>
+      </w:r>
+      <w:r>
+        <w:rPr>
+          <w:rFonts w:ascii="Arial" w:hAnsi="Arial" w:cs="Arial"/>
+          <w:sz w:val="24"/>
+          <w:szCs w:val="24"/>
+        </w:rPr>
+        <w:br/>
+      </w:r>
+      <w:r>
+        <w:rPr>
+          <w:rFonts w:ascii="Arial" w:hAnsi="Arial" w:cs="Arial"/>
+          <w:sz w:val="24"/>
+          <w:szCs w:val="24"/>
+        </w:rPr>
+        <w:br/>
+      </w:r>
+      <w:r>
+        <w:rPr>
+          <w:rFonts w:ascii="Arial" w:hAnsi="Arial" w:cs="Arial"/>
+          <w:sz w:val="24"/>
+          <w:szCs w:val="24"/>
+        </w:rPr>
+        <w:br/>
         <w:t>03/05/2017</w:t>
       </w:r>
       <w:r>

</xml_diff>